<commit_message>
Se adjuntan archivos finales de entrega de 2do modulo
</commit_message>
<xml_diff>
--- a/Ejercicio práctico- Distribuciones de datos.docx
+++ b/Ejercicio práctico- Distribuciones de datos.docx
@@ -3,8 +3,6 @@
 <w:document xmlns:wpc="http://schemas.microsoft.com/office/word/2010/wordprocessingCanvas" xmlns:cx="http://schemas.microsoft.com/office/drawing/2014/chartex" xmlns:mc="http://schemas.openxmlformats.org/markup-compatibility/2006" xmlns:o="urn:schemas-microsoft-com:office:office" xmlns:r="http://schemas.openxmlformats.org/officeDocument/2006/relationships" xmlns:m="http://schemas.openxmlformats.org/officeDocument/2006/math" xmlns:v="urn:schemas-microsoft-com:vml" xmlns:wp14="http://schemas.microsoft.com/office/word/2010/wordprocessingDrawing" xmlns:wp="http://schemas.openxmlformats.org/drawingml/2006/wordprocessingDrawing" xmlns:w10="urn:schemas-microsoft-com:office:word" xmlns:w="http://schemas.openxmlformats.org/wordprocessingml/2006/main" xmlns:w14="http://schemas.microsoft.com/office/word/2010/wordml" xmlns:w15="http://schemas.microsoft.com/office/word/2012/wordml" xmlns:w16se="http://schemas.microsoft.com/office/word/2015/wordml/symex" xmlns:wpg="http://schemas.microsoft.com/office/word/2010/wordprocessingGroup" xmlns:wpi="http://schemas.microsoft.com/office/word/2010/wordprocessingInk" xmlns:wne="http://schemas.microsoft.com/office/word/2006/wordml" xmlns:wps="http://schemas.microsoft.com/office/word/2010/wordprocessingShape" mc:Ignorable="w14 w15 w16se wp14">
   <w:body>
     <w:p>
-      <w:bookmarkStart w:id="0" w:name="_GoBack"/>
-      <w:bookmarkEnd w:id="0"/>
       <w:r>
         <w:pict>
           <v:shapetype id="_x0000_t75" coordsize="21600,21600" o:spt="75" o:preferrelative="t" path="m@4@5l@4@11@9@11@9@5xe" filled="f" stroked="f">
@@ -233,6 +231,18 @@
           </v:shape>
         </w:pict>
       </w:r>
+    </w:p>
+    <w:p>
+      <w:bookmarkStart w:id="0" w:name="_GoBack"/>
+      <w:r>
+        <w:t>Podrá encontrar más información sobre el desarrollo que permitió llegar a este resultado en:</w:t>
+      </w:r>
+    </w:p>
+    <w:p>
+      <w:r>
+        <w:t>https://github.com/amendivilsejin/training_analitica_2nd_module_repo</w:t>
+      </w:r>
+      <w:bookmarkEnd w:id="0"/>
     </w:p>
     <w:sectPr>
       <w:pgSz w:w="12240" w:h="15840"/>

</xml_diff>

<commit_message>
Se volvieron a adjuntar versiones finales de archivos de ejercicios de Data understanding
</commit_message>
<xml_diff>
--- a/Ejercicio práctico- Distribuciones de datos.docx
+++ b/Ejercicio práctico- Distribuciones de datos.docx
@@ -29,220 +29,534 @@
           </v:shape>
         </w:pict>
       </w:r>
-      <w:r>
+    </w:p>
+    <w:p>
+      <w:r>
+        <w:pict>
+          <v:shape id="_x0000_i1053" type="#_x0000_t75" style="width:441pt;height:236.25pt">
+            <v:imagedata r:id="rId5" o:title="Dist posiciones de letra a"/>
+          </v:shape>
+        </w:pict>
+      </w:r>
+    </w:p>
+    <w:p/>
+    <w:p/>
+    <w:p/>
+    <w:p>
+      <w:r>
+        <w:lastRenderedPageBreak/>
         <w:pict>
           <v:shape id="_x0000_i1026" type="#_x0000_t75" style="width:441.75pt;height:234.75pt">
-            <v:imagedata r:id="rId5" o:title="Hist posiciones de letra b"/>
-          </v:shape>
-        </w:pict>
-      </w:r>
+            <v:imagedata r:id="rId6" o:title="Hist posiciones de letra b"/>
+          </v:shape>
+        </w:pict>
+      </w:r>
+    </w:p>
+    <w:p>
+      <w:r>
+        <w:pict>
+          <v:shape id="_x0000_i1054" type="#_x0000_t75" style="width:441pt;height:236.25pt">
+            <v:imagedata r:id="rId7" o:title="Dist posiciones de letra b"/>
+          </v:shape>
+        </w:pict>
+      </w:r>
+    </w:p>
+    <w:p>
       <w:r>
         <w:lastRenderedPageBreak/>
         <w:pict>
           <v:shape id="_x0000_i1027" type="#_x0000_t75" style="width:441.75pt;height:234.75pt">
-            <v:imagedata r:id="rId6" o:title="Hist posiciones de letra c"/>
-          </v:shape>
-        </w:pict>
-      </w:r>
-      <w:r>
+            <v:imagedata r:id="rId8" o:title="Hist posiciones de letra c"/>
+          </v:shape>
+        </w:pict>
+      </w:r>
+    </w:p>
+    <w:p>
+      <w:r>
+        <w:pict>
+          <v:shape id="_x0000_i1055" type="#_x0000_t75" style="width:441pt;height:236.25pt">
+            <v:imagedata r:id="rId9" o:title="Dist posiciones de letra c"/>
+          </v:shape>
+        </w:pict>
+      </w:r>
+    </w:p>
+    <w:p>
+      <w:r>
+        <w:lastRenderedPageBreak/>
         <w:pict>
           <v:shape id="_x0000_i1028" type="#_x0000_t75" style="width:441.75pt;height:234.75pt">
-            <v:imagedata r:id="rId7" o:title="Hist posiciones de letra d"/>
-          </v:shape>
-        </w:pict>
-      </w:r>
+            <v:imagedata r:id="rId10" o:title="Hist posiciones de letra d"/>
+          </v:shape>
+        </w:pict>
+      </w:r>
+    </w:p>
+    <w:p>
+      <w:r>
+        <w:pict>
+          <v:shape id="_x0000_i1056" type="#_x0000_t75" style="width:441pt;height:236.25pt">
+            <v:imagedata r:id="rId11" o:title="Dist posiciones de letra d"/>
+          </v:shape>
+        </w:pict>
+      </w:r>
+    </w:p>
+    <w:p>
       <w:r>
         <w:lastRenderedPageBreak/>
         <w:pict>
           <v:shape id="_x0000_i1029" type="#_x0000_t75" style="width:441.75pt;height:234.75pt">
-            <v:imagedata r:id="rId8" o:title="Hist posiciones de letra e"/>
-          </v:shape>
-        </w:pict>
-      </w:r>
-      <w:r>
+            <v:imagedata r:id="rId12" o:title="Hist posiciones de letra e"/>
+          </v:shape>
+        </w:pict>
+      </w:r>
+    </w:p>
+    <w:p>
+      <w:r>
+        <w:pict>
+          <v:shape id="_x0000_i1057" type="#_x0000_t75" style="width:441pt;height:236.25pt">
+            <v:imagedata r:id="rId13" o:title="Dist posiciones de letra e"/>
+          </v:shape>
+        </w:pict>
+      </w:r>
+    </w:p>
+    <w:p>
+      <w:r>
+        <w:lastRenderedPageBreak/>
         <w:pict>
           <v:shape id="_x0000_i1030" type="#_x0000_t75" style="width:441.75pt;height:234.75pt">
-            <v:imagedata r:id="rId9" o:title="Hist posiciones de letra f"/>
-          </v:shape>
-        </w:pict>
-      </w:r>
+            <v:imagedata r:id="rId14" o:title="Hist posiciones de letra f"/>
+          </v:shape>
+        </w:pict>
+      </w:r>
+    </w:p>
+    <w:p>
+      <w:r>
+        <w:pict>
+          <v:shape id="_x0000_i1058" type="#_x0000_t75" style="width:441.75pt;height:234pt">
+            <v:imagedata r:id="rId15" o:title="Dist posiciones de letra f"/>
+          </v:shape>
+        </w:pict>
+      </w:r>
+    </w:p>
+    <w:p>
       <w:r>
         <w:lastRenderedPageBreak/>
         <w:pict>
           <v:shape id="_x0000_i1031" type="#_x0000_t75" style="width:441.75pt;height:237.75pt">
-            <v:imagedata r:id="rId10" o:title="Hist posiciones de letra g"/>
-          </v:shape>
-        </w:pict>
-      </w:r>
-      <w:r>
+            <v:imagedata r:id="rId16" o:title="Hist posiciones de letra g"/>
+          </v:shape>
+        </w:pict>
+      </w:r>
+    </w:p>
+    <w:p>
+      <w:r>
+        <w:pict>
+          <v:shape id="_x0000_i1059" type="#_x0000_t75" style="width:441pt;height:236.25pt">
+            <v:imagedata r:id="rId17" o:title="Dist posiciones de letra g"/>
+          </v:shape>
+        </w:pict>
+      </w:r>
+    </w:p>
+    <w:p>
+      <w:r>
+        <w:lastRenderedPageBreak/>
         <w:pict>
           <v:shape id="_x0000_i1032" type="#_x0000_t75" style="width:441.75pt;height:237.75pt">
-            <v:imagedata r:id="rId11" o:title="Hist posiciones de letra h"/>
-          </v:shape>
-        </w:pict>
-      </w:r>
+            <v:imagedata r:id="rId18" o:title="Hist posiciones de letra h"/>
+          </v:shape>
+        </w:pict>
+      </w:r>
+    </w:p>
+    <w:p>
+      <w:r>
+        <w:pict>
+          <v:shape id="_x0000_i1060" type="#_x0000_t75" style="width:441.75pt;height:234pt">
+            <v:imagedata r:id="rId19" o:title="Dist posiciones de letra h"/>
+          </v:shape>
+        </w:pict>
+      </w:r>
+    </w:p>
+    <w:p>
       <w:r>
         <w:lastRenderedPageBreak/>
         <w:pict>
           <v:shape id="_x0000_i1033" type="#_x0000_t75" style="width:441.75pt;height:234.75pt">
-            <v:imagedata r:id="rId12" o:title="Hist posiciones de letra i"/>
-          </v:shape>
-        </w:pict>
-      </w:r>
-      <w:r>
+            <v:imagedata r:id="rId20" o:title="Hist posiciones de letra i"/>
+          </v:shape>
+        </w:pict>
+      </w:r>
+    </w:p>
+    <w:p>
+      <w:r>
+        <w:pict>
+          <v:shape id="_x0000_i1061" type="#_x0000_t75" style="width:441pt;height:236.25pt">
+            <v:imagedata r:id="rId21" o:title="Dist posiciones de letra i"/>
+          </v:shape>
+        </w:pict>
+      </w:r>
+    </w:p>
+    <w:p>
+      <w:r>
+        <w:lastRenderedPageBreak/>
         <w:pict>
           <v:shape id="_x0000_i1034" type="#_x0000_t75" style="width:441.75pt;height:237.75pt">
-            <v:imagedata r:id="rId13" o:title="Hist posiciones de letra j"/>
-          </v:shape>
-        </w:pict>
-      </w:r>
+            <v:imagedata r:id="rId22" o:title="Hist posiciones de letra j"/>
+          </v:shape>
+        </w:pict>
+      </w:r>
+    </w:p>
+    <w:p>
+      <w:r>
+        <w:pict>
+          <v:shape id="_x0000_i1062" type="#_x0000_t75" style="width:441pt;height:236.25pt">
+            <v:imagedata r:id="rId23" o:title="Dist posiciones de letra j"/>
+          </v:shape>
+        </w:pict>
+      </w:r>
+    </w:p>
+    <w:p>
       <w:r>
         <w:lastRenderedPageBreak/>
         <w:pict>
           <v:shape id="_x0000_i1035" type="#_x0000_t75" style="width:441.75pt;height:237.75pt">
-            <v:imagedata r:id="rId14" o:title="Hist posiciones de letra k"/>
-          </v:shape>
-        </w:pict>
-      </w:r>
-      <w:r>
+            <v:imagedata r:id="rId24" o:title="Hist posiciones de letra k"/>
+          </v:shape>
+        </w:pict>
+      </w:r>
+    </w:p>
+    <w:p>
+      <w:r>
+        <w:pict>
+          <v:shape id="_x0000_i1063" type="#_x0000_t75" style="width:441pt;height:236.25pt">
+            <v:imagedata r:id="rId25" o:title="Dist posiciones de letra k"/>
+          </v:shape>
+        </w:pict>
+      </w:r>
+    </w:p>
+    <w:p>
+      <w:r>
+        <w:lastRenderedPageBreak/>
         <w:pict>
           <v:shape id="_x0000_i1036" type="#_x0000_t75" style="width:441.75pt;height:234.75pt">
-            <v:imagedata r:id="rId15" o:title="Hist posiciones de letra l"/>
-          </v:shape>
-        </w:pict>
-      </w:r>
+            <v:imagedata r:id="rId26" o:title="Hist posiciones de letra l"/>
+          </v:shape>
+        </w:pict>
+      </w:r>
+    </w:p>
+    <w:p>
+      <w:r>
+        <w:pict>
+          <v:shape id="_x0000_i1064" type="#_x0000_t75" style="width:441pt;height:236.25pt">
+            <v:imagedata r:id="rId27" o:title="Dist posiciones de letra l"/>
+          </v:shape>
+        </w:pict>
+      </w:r>
+    </w:p>
+    <w:p>
       <w:r>
         <w:lastRenderedPageBreak/>
         <w:pict>
           <v:shape id="_x0000_i1037" type="#_x0000_t75" style="width:441.75pt;height:234.75pt">
-            <v:imagedata r:id="rId16" o:title="Hist posiciones de letra m"/>
-          </v:shape>
-        </w:pict>
-      </w:r>
-      <w:r>
+            <v:imagedata r:id="rId28" o:title="Hist posiciones de letra m"/>
+          </v:shape>
+        </w:pict>
+      </w:r>
+    </w:p>
+    <w:p>
+      <w:r>
+        <w:pict>
+          <v:shape id="_x0000_i1065" type="#_x0000_t75" style="width:441pt;height:236.25pt">
+            <v:imagedata r:id="rId29" o:title="Dist posiciones de letra m"/>
+          </v:shape>
+        </w:pict>
+      </w:r>
+    </w:p>
+    <w:p>
+      <w:r>
+        <w:lastRenderedPageBreak/>
         <w:pict>
           <v:shape id="_x0000_i1038" type="#_x0000_t75" style="width:441.75pt;height:234.75pt">
-            <v:imagedata r:id="rId17" o:title="Hist posiciones de letra n"/>
-          </v:shape>
-        </w:pict>
-      </w:r>
+            <v:imagedata r:id="rId30" o:title="Hist posiciones de letra n"/>
+          </v:shape>
+        </w:pict>
+      </w:r>
+    </w:p>
+    <w:p>
+      <w:r>
+        <w:pict>
+          <v:shape id="_x0000_i1066" type="#_x0000_t75" style="width:441pt;height:236.25pt">
+            <v:imagedata r:id="rId31" o:title="Dist posiciones de letra n"/>
+          </v:shape>
+        </w:pict>
+      </w:r>
+    </w:p>
+    <w:p>
       <w:r>
         <w:lastRenderedPageBreak/>
         <w:pict>
           <v:shape id="_x0000_i1039" type="#_x0000_t75" style="width:441.75pt;height:240pt">
-            <v:imagedata r:id="rId18" o:title="Hist posiciones de letra ñ"/>
-          </v:shape>
-        </w:pict>
-      </w:r>
-      <w:r>
+            <v:imagedata r:id="rId32" o:title="Hist posiciones de letra ñ"/>
+          </v:shape>
+        </w:pict>
+      </w:r>
+    </w:p>
+    <w:p>
+      <w:r>
+        <w:pict>
+          <v:shape id="_x0000_i1067" type="#_x0000_t75" style="width:441pt;height:236.25pt">
+            <v:imagedata r:id="rId33" o:title="Dist posiciones de letra ñ"/>
+          </v:shape>
+        </w:pict>
+      </w:r>
+    </w:p>
+    <w:p>
+      <w:r>
+        <w:lastRenderedPageBreak/>
         <w:pict>
           <v:shape id="_x0000_i1040" type="#_x0000_t75" style="width:441.75pt;height:234.75pt">
-            <v:imagedata r:id="rId19" o:title="Hist posiciones de letra o"/>
-          </v:shape>
-        </w:pict>
-      </w:r>
+            <v:imagedata r:id="rId34" o:title="Hist posiciones de letra o"/>
+          </v:shape>
+        </w:pict>
+      </w:r>
+    </w:p>
+    <w:p>
+      <w:r>
+        <w:pict>
+          <v:shape id="_x0000_i1068" type="#_x0000_t75" style="width:441pt;height:236.25pt">
+            <v:imagedata r:id="rId35" o:title="Dist posiciones de letra o"/>
+          </v:shape>
+        </w:pict>
+      </w:r>
+    </w:p>
+    <w:p>
       <w:r>
         <w:lastRenderedPageBreak/>
         <w:pict>
           <v:shape id="_x0000_i1041" type="#_x0000_t75" style="width:441.75pt;height:234.75pt">
-            <v:imagedata r:id="rId20" o:title="Hist posiciones de letra p"/>
-          </v:shape>
-        </w:pict>
-      </w:r>
-      <w:r>
+            <v:imagedata r:id="rId36" o:title="Hist posiciones de letra p"/>
+          </v:shape>
+        </w:pict>
+      </w:r>
+    </w:p>
+    <w:p>
+      <w:r>
+        <w:pict>
+          <v:shape id="_x0000_i1069" type="#_x0000_t75" style="width:441pt;height:236.25pt">
+            <v:imagedata r:id="rId37" o:title="Dist posiciones de letra p"/>
+          </v:shape>
+        </w:pict>
+      </w:r>
+    </w:p>
+    <w:p>
+      <w:r>
+        <w:lastRenderedPageBreak/>
         <w:pict>
           <v:shape id="_x0000_i1042" type="#_x0000_t75" style="width:441.75pt;height:237.75pt">
-            <v:imagedata r:id="rId21" o:title="Hist posiciones de letra q"/>
-          </v:shape>
-        </w:pict>
-      </w:r>
+            <v:imagedata r:id="rId38" o:title="Hist posiciones de letra q"/>
+          </v:shape>
+        </w:pict>
+      </w:r>
+    </w:p>
+    <w:p>
+      <w:r>
+        <w:pict>
+          <v:shape id="_x0000_i1070" type="#_x0000_t75" style="width:441.75pt;height:234pt">
+            <v:imagedata r:id="rId39" o:title="Dist posiciones de letra q"/>
+          </v:shape>
+        </w:pict>
+      </w:r>
+    </w:p>
+    <w:p>
       <w:r>
         <w:lastRenderedPageBreak/>
         <w:pict>
           <v:shape id="_x0000_i1043" type="#_x0000_t75" style="width:441.75pt;height:234.75pt">
-            <v:imagedata r:id="rId22" o:title="Hist posiciones de letra r"/>
-          </v:shape>
-        </w:pict>
-      </w:r>
-      <w:r>
+            <v:imagedata r:id="rId40" o:title="Hist posiciones de letra r"/>
+          </v:shape>
+        </w:pict>
+      </w:r>
+    </w:p>
+    <w:p>
+      <w:r>
+        <w:pict>
+          <v:shape id="_x0000_i1071" type="#_x0000_t75" style="width:441pt;height:236.25pt">
+            <v:imagedata r:id="rId41" o:title="Dist posiciones de letra r"/>
+          </v:shape>
+        </w:pict>
+      </w:r>
+    </w:p>
+    <w:p>
+      <w:r>
+        <w:lastRenderedPageBreak/>
         <w:pict>
           <v:shape id="_x0000_i1044" type="#_x0000_t75" style="width:441.75pt;height:234.75pt">
-            <v:imagedata r:id="rId23" o:title="Hist posiciones de letra s"/>
-          </v:shape>
-        </w:pict>
-      </w:r>
+            <v:imagedata r:id="rId42" o:title="Hist posiciones de letra s"/>
+          </v:shape>
+        </w:pict>
+      </w:r>
+    </w:p>
+    <w:p>
+      <w:r>
+        <w:pict>
+          <v:shape id="_x0000_i1072" type="#_x0000_t75" style="width:441.75pt;height:234pt">
+            <v:imagedata r:id="rId43" o:title="Dist posiciones de letra s"/>
+          </v:shape>
+        </w:pict>
+      </w:r>
+    </w:p>
+    <w:p>
       <w:r>
         <w:lastRenderedPageBreak/>
         <w:pict>
           <v:shape id="_x0000_i1045" type="#_x0000_t75" style="width:441.75pt;height:234.75pt">
-            <v:imagedata r:id="rId24" o:title="Hist posiciones de letra t"/>
-          </v:shape>
-        </w:pict>
-      </w:r>
-      <w:r>
+            <v:imagedata r:id="rId44" o:title="Hist posiciones de letra t"/>
+          </v:shape>
+        </w:pict>
+      </w:r>
+    </w:p>
+    <w:p>
+      <w:r>
+        <w:pict>
+          <v:shape id="_x0000_i1073" type="#_x0000_t75" style="width:441pt;height:236.25pt">
+            <v:imagedata r:id="rId45" o:title="Dist posiciones de letra t"/>
+          </v:shape>
+        </w:pict>
+      </w:r>
+    </w:p>
+    <w:p>
+      <w:r>
+        <w:lastRenderedPageBreak/>
         <w:pict>
           <v:shape id="_x0000_i1046" type="#_x0000_t75" style="width:441.75pt;height:234.75pt">
-            <v:imagedata r:id="rId25" o:title="Hist posiciones de letra u"/>
-          </v:shape>
-        </w:pict>
-      </w:r>
+            <v:imagedata r:id="rId46" o:title="Hist posiciones de letra u"/>
+          </v:shape>
+        </w:pict>
+      </w:r>
+    </w:p>
+    <w:p>
+      <w:r>
+        <w:pict>
+          <v:shape id="_x0000_i1074" type="#_x0000_t75" style="width:441pt;height:236.25pt">
+            <v:imagedata r:id="rId47" o:title="Dist posiciones de letra u"/>
+          </v:shape>
+        </w:pict>
+      </w:r>
+    </w:p>
+    <w:p>
       <w:r>
         <w:lastRenderedPageBreak/>
         <w:pict>
           <v:shape id="_x0000_i1047" type="#_x0000_t75" style="width:441.75pt;height:237.75pt">
-            <v:imagedata r:id="rId26" o:title="Hist posiciones de letra v"/>
-          </v:shape>
-        </w:pict>
-      </w:r>
-      <w:r>
+            <v:imagedata r:id="rId48" o:title="Hist posiciones de letra v"/>
+          </v:shape>
+        </w:pict>
+      </w:r>
+    </w:p>
+    <w:p>
+      <w:r>
+        <w:pict>
+          <v:shape id="_x0000_i1075" type="#_x0000_t75" style="width:441pt;height:236.25pt">
+            <v:imagedata r:id="rId49" o:title="Dist posiciones de letra v"/>
+          </v:shape>
+        </w:pict>
+      </w:r>
+    </w:p>
+    <w:p>
+      <w:r>
+        <w:lastRenderedPageBreak/>
         <w:pict>
           <v:shape id="_x0000_i1048" type="#_x0000_t75" style="width:441.75pt;height:237.75pt">
-            <v:imagedata r:id="rId27" o:title="Hist posiciones de letra w"/>
-          </v:shape>
-        </w:pict>
-      </w:r>
+            <v:imagedata r:id="rId50" o:title="Hist posiciones de letra w"/>
+          </v:shape>
+        </w:pict>
+      </w:r>
+    </w:p>
+    <w:p>
+      <w:r>
+        <w:pict>
+          <v:shape id="_x0000_i1076" type="#_x0000_t75" style="width:441.75pt;height:234pt">
+            <v:imagedata r:id="rId51" o:title="Dist posiciones de letra w"/>
+          </v:shape>
+        </w:pict>
+      </w:r>
+    </w:p>
+    <w:p>
       <w:r>
         <w:lastRenderedPageBreak/>
         <w:pict>
           <v:shape id="_x0000_i1049" type="#_x0000_t75" style="width:441.75pt;height:237.75pt">
-            <v:imagedata r:id="rId28" o:title="Hist posiciones de letra x"/>
-          </v:shape>
-        </w:pict>
-      </w:r>
-      <w:r>
+            <v:imagedata r:id="rId52" o:title="Hist posiciones de letra x"/>
+          </v:shape>
+        </w:pict>
+      </w:r>
+    </w:p>
+    <w:p>
+      <w:r>
+        <w:pict>
+          <v:shape id="_x0000_i1077" type="#_x0000_t75" style="width:441pt;height:236.25pt">
+            <v:imagedata r:id="rId53" o:title="Dist posiciones de letra x"/>
+          </v:shape>
+        </w:pict>
+      </w:r>
+    </w:p>
+    <w:p>
+      <w:r>
+        <w:lastRenderedPageBreak/>
         <w:pict>
           <v:shape id="_x0000_i1050" type="#_x0000_t75" style="width:441.75pt;height:237.75pt">
-            <v:imagedata r:id="rId29" o:title="Hist posiciones de letra y"/>
-          </v:shape>
-        </w:pict>
-      </w:r>
+            <v:imagedata r:id="rId54" o:title="Hist posiciones de letra y"/>
+          </v:shape>
+        </w:pict>
+      </w:r>
+    </w:p>
+    <w:p>
+      <w:r>
+        <w:pict>
+          <v:shape id="_x0000_i1078" type="#_x0000_t75" style="width:441pt;height:236.25pt">
+            <v:imagedata r:id="rId55" o:title="Dist posiciones de letra y"/>
+          </v:shape>
+        </w:pict>
+      </w:r>
+    </w:p>
+    <w:p/>
+    <w:p>
       <w:r>
         <w:lastRenderedPageBreak/>
         <w:pict>
           <v:shape id="_x0000_i1051" type="#_x0000_t75" style="width:441.75pt;height:237.75pt">
-            <v:imagedata r:id="rId30" o:title="Hist posiciones de letra z"/>
-          </v:shape>
-        </w:pict>
-      </w:r>
-      <w:r>
+            <v:imagedata r:id="rId56" o:title="Hist posiciones de letra z"/>
+          </v:shape>
+        </w:pict>
+      </w:r>
+    </w:p>
+    <w:p>
+      <w:r>
+        <w:pict>
+          <v:shape id="_x0000_i1079" type="#_x0000_t75" style="width:441pt;height:236.25pt">
+            <v:imagedata r:id="rId57" o:title="Dist posiciones de letra z"/>
+          </v:shape>
+        </w:pict>
+      </w:r>
+    </w:p>
+    <w:p>
+      <w:r>
+        <w:lastRenderedPageBreak/>
         <w:pict>
           <v:shape id="_x0000_i1052" type="#_x0000_t75" style="width:441.75pt;height:234.75pt">
-            <v:imagedata r:id="rId31" o:title="Histograma y tendencia central de longitudes"/>
+            <v:imagedata r:id="rId58" o:title="Histograma y tendencia central de longitudes"/>
           </v:shape>
         </w:pict>
       </w:r>
     </w:p>
     <w:p>
       <w:bookmarkStart w:id="0" w:name="_GoBack"/>
-      <w:r>
-        <w:t>Podrá encontrar más información sobre el desarrollo que permitió llegar a este resultado en:</w:t>
-      </w:r>
-    </w:p>
-    <w:p>
-      <w:r>
-        <w:t>https://github.com/amendivilsejin/training_analitica_2nd_module_repo</w:t>
-      </w:r>
       <w:bookmarkEnd w:id="0"/>
+      <w:r>
+        <w:pict>
+          <v:shape id="_x0000_i1080" type="#_x0000_t75" style="width:441pt;height:236.25pt">
+            <v:imagedata r:id="rId59" o:title="Distribución y tendencia central de longitudes"/>
+          </v:shape>
+        </w:pict>
+      </w:r>
     </w:p>
     <w:sectPr>
       <w:pgSz w:w="12240" w:h="15840"/>

</xml_diff>